<commit_message>
Add Inversion Count exercise
</commit_message>
<xml_diff>
--- a/Algos/01.Recursion&Sorting/Exercises/02. Algorithms-Sorting-and-Searching-Homework.docx
+++ b/Algos/01.Recursion&Sorting/Exercises/02. Algorithms-Sorting-and-Searching-Homework.docx
@@ -134,10 +134,7 @@
         <w:jc w:val="both"/>
       </w:pPr>
       <w:r>
-        <w:t>Implement a</w:t>
-      </w:r>
-      <w:r>
-        <w:t>ny or many of the following sorting algorithms:</w:t>
+        <w:t>Implement any or many of the following sorting algorithms:</w:t>
       </w:r>
     </w:p>
     <w:p>
@@ -1084,22 +1081,7 @@
         <w:jc w:val="both"/>
       </w:pPr>
       <w:r>
-        <w:t xml:space="preserve">Read a sequence of numbers </w:t>
-      </w:r>
-      <w:r>
-        <w:t xml:space="preserve">on the first line and a single number on the second </w:t>
-      </w:r>
-      <w:r>
-        <w:t>from the console</w:t>
-      </w:r>
-      <w:r>
-        <w:t>. Find the index of the number in the given array</w:t>
-      </w:r>
-      <w:r>
-        <w:t>.</w:t>
-      </w:r>
-      <w:r>
-        <w:t xml:space="preserve"> Return -1 if the element is not present in the array.</w:t>
+        <w:t>Read a sequence of numbers on the first line and a single number on the second from the console. Find the index of the number in the given array. Return -1 if the element is not present in the array.</w:t>
       </w:r>
     </w:p>
     <w:p>
@@ -1624,6 +1606,16 @@
               <w:t>3 1</w:t>
             </w:r>
           </w:p>
+          <w:p>
+            <w:pPr>
+              <w:spacing w:before="40" w:after="40"/>
+            </w:pPr>
+            <w:r>
+              <w:t>2 1</w:t>
+            </w:r>
+            <w:bookmarkStart w:id="0" w:name="_GoBack"/>
+            <w:bookmarkEnd w:id="0"/>
+          </w:p>
         </w:tc>
       </w:tr>
     </w:tbl>
@@ -1656,26 +1648,12 @@
           <w:rPr>
             <w:rStyle w:val="Hyperlink"/>
           </w:rPr>
-          <w:t>http://www.geeksfo</w:t>
-        </w:r>
-        <w:r>
-          <w:rPr>
-            <w:rStyle w:val="Hyperlink"/>
-          </w:rPr>
-          <w:t>r</w:t>
-        </w:r>
-        <w:r>
-          <w:rPr>
-            <w:rStyle w:val="Hyperlink"/>
-          </w:rPr>
-          <w:t>geeks.org/counting-inversions/</w:t>
+          <w:t>http://www.geeksforgeeks.org/counting-inversions/</w:t>
         </w:r>
       </w:hyperlink>
       <w:r>
         <w:t xml:space="preserve"> </w:t>
       </w:r>
-      <w:bookmarkStart w:id="0" w:name="_GoBack"/>
-      <w:bookmarkEnd w:id="0"/>
     </w:p>
     <w:p>
       <w:pPr>
@@ -3128,7 +3106,7 @@
       <mc:AlternateContent>
         <mc:Choice Requires="wps">
           <w:drawing>
-            <wp:anchor distT="0" distB="0" distL="114300" distR="114300" simplePos="0" relativeHeight="251656192" behindDoc="0" locked="0" layoutInCell="1" allowOverlap="1" wp14:anchorId="58DDE87F" wp14:editId="542D33A4">
+            <wp:anchor distT="0" distB="0" distL="114300" distR="114300" simplePos="0" relativeHeight="251656192" behindDoc="0" locked="0" layoutInCell="1" allowOverlap="1" wp14:anchorId="61E28838" wp14:editId="4A90C042">
               <wp:simplePos x="0" y="0"/>
               <wp:positionH relativeFrom="column">
                 <wp:posOffset>1574561</wp:posOffset>
@@ -3209,7 +3187,7 @@
         </mc:Choice>
         <mc:Fallback>
           <w:pict>
-            <v:shapetype w14:anchorId="58DDE87F" id="_x0000_t202" coordsize="21600,21600" o:spt="202" path="m,l,21600r21600,l21600,xe">
+            <v:shapetype w14:anchorId="61E28838" id="_x0000_t202" coordsize="21600,21600" o:spt="202" path="m,l,21600r21600,l21600,xe">
               <v:stroke joinstyle="miter"/>
               <v:path gradientshapeok="t" o:connecttype="rect"/>
             </v:shapetype>
@@ -3242,7 +3220,7 @@
       <mc:AlternateContent>
         <mc:Choice Requires="wps">
           <w:drawing>
-            <wp:anchor distT="0" distB="0" distL="114300" distR="114300" simplePos="0" relativeHeight="251662336" behindDoc="0" locked="0" layoutInCell="1" allowOverlap="1" wp14:anchorId="6522FCCF" wp14:editId="0A497010">
+            <wp:anchor distT="0" distB="0" distL="114300" distR="114300" simplePos="0" relativeHeight="251662336" behindDoc="0" locked="0" layoutInCell="1" allowOverlap="1" wp14:anchorId="2E2C7DBE" wp14:editId="7BE0ACB9">
               <wp:simplePos x="0" y="0"/>
               <wp:positionH relativeFrom="column">
                 <wp:posOffset>5670412</wp:posOffset>
@@ -3407,7 +3385,7 @@
         </mc:Choice>
         <mc:Fallback>
           <w:pict>
-            <v:shape w14:anchorId="6522FCCF" id="Text Box 3" o:spid="_x0000_s1027" type="#_x0000_t202" style="position:absolute;margin-left:446.5pt;margin-top:33.55pt;width:70.9pt;height:15.95pt;z-index:251662336;visibility:visible;mso-wrap-style:square;mso-width-percent:0;mso-height-percent:0;mso-wrap-distance-left:9pt;mso-wrap-distance-top:0;mso-wrap-distance-right:9pt;mso-wrap-distance-bottom:0;mso-position-horizontal:absolute;mso-position-horizontal-relative:text;mso-position-vertical:absolute;mso-position-vertical-relative:text;mso-width-percent:0;mso-height-percent:0;mso-width-relative:margin;mso-height-relative:margin;v-text-anchor:middle" o:gfxdata="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" filled="f" stroked="f" strokeweight=".5pt">
+            <v:shape w14:anchorId="2E2C7DBE" id="Text Box 3" o:spid="_x0000_s1027" type="#_x0000_t202" style="position:absolute;margin-left:446.5pt;margin-top:33.55pt;width:70.9pt;height:15.95pt;z-index:251662336;visibility:visible;mso-wrap-style:square;mso-width-percent:0;mso-height-percent:0;mso-wrap-distance-left:9pt;mso-wrap-distance-top:0;mso-wrap-distance-right:9pt;mso-wrap-distance-bottom:0;mso-position-horizontal:absolute;mso-position-horizontal-relative:text;mso-position-vertical:absolute;mso-position-vertical-relative:text;mso-width-percent:0;mso-height-percent:0;mso-width-relative:margin;mso-height-relative:margin;v-text-anchor:middle" o:gfxdata="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" filled="f" stroked="f" strokeweight=".5pt">
               <v:textbox inset="0,0,0,0">
                 <w:txbxContent>
                   <w:p>
@@ -3523,7 +3501,7 @@
       <mc:AlternateContent>
         <mc:Choice Requires="wps">
           <w:drawing>
-            <wp:anchor distT="45720" distB="45720" distL="114300" distR="114300" simplePos="0" relativeHeight="251654144" behindDoc="0" locked="0" layoutInCell="1" allowOverlap="1" wp14:anchorId="3E5CC7A4" wp14:editId="0863B067">
+            <wp:anchor distT="45720" distB="45720" distL="114300" distR="114300" simplePos="0" relativeHeight="251654144" behindDoc="0" locked="0" layoutInCell="1" allowOverlap="1" wp14:anchorId="754F3914" wp14:editId="7B4DA87A">
               <wp:simplePos x="0" y="0"/>
               <wp:positionH relativeFrom="column">
                 <wp:posOffset>1577340</wp:posOffset>
@@ -3643,7 +3621,7 @@
                               <w:szCs w:val="20"/>
                             </w:rPr>
                             <w:drawing>
-                              <wp:inline distT="0" distB="0" distL="0" distR="0" wp14:anchorId="6965969D" wp14:editId="794FFA5F">
+                              <wp:inline distT="0" distB="0" distL="0" distR="0" wp14:anchorId="18FF41EF" wp14:editId="13912ECA">
                                 <wp:extent cx="200025" cy="200025"/>
                                 <wp:effectExtent l="0" t="0" r="9525" b="9525"/>
                                 <wp:docPr id="31" name="Picture 31" title="Software University">
@@ -3694,7 +3672,7 @@
                               <w:szCs w:val="20"/>
                             </w:rPr>
                             <w:drawing>
-                              <wp:inline distT="0" distB="0" distL="0" distR="0" wp14:anchorId="0C44F996" wp14:editId="4D27B8B2">
+                              <wp:inline distT="0" distB="0" distL="0" distR="0" wp14:anchorId="43BCC15E" wp14:editId="3B52FFA7">
                                 <wp:extent cx="200025" cy="200025"/>
                                 <wp:effectExtent l="0" t="0" r="9525" b="9525"/>
                                 <wp:docPr id="32" name="Picture 32" title="Software University Foundation">
@@ -3745,7 +3723,7 @@
                               <w:szCs w:val="20"/>
                             </w:rPr>
                             <w:drawing>
-                              <wp:inline distT="0" distB="0" distL="0" distR="0" wp14:anchorId="07E57044" wp14:editId="08108DE3">
+                              <wp:inline distT="0" distB="0" distL="0" distR="0" wp14:anchorId="7A266E99" wp14:editId="2F6DE7FB">
                                 <wp:extent cx="200025" cy="200025"/>
                                 <wp:effectExtent l="0" t="0" r="9525" b="9525"/>
                                 <wp:docPr id="33" name="Picture 33" title="Software University @ Facebook">
@@ -3796,7 +3774,7 @@
                               <w:szCs w:val="20"/>
                             </w:rPr>
                             <w:drawing>
-                              <wp:inline distT="0" distB="0" distL="0" distR="0" wp14:anchorId="7E20053E" wp14:editId="2D761C2D">
+                              <wp:inline distT="0" distB="0" distL="0" distR="0" wp14:anchorId="26696087" wp14:editId="33A8D470">
                                 <wp:extent cx="200025" cy="200025"/>
                                 <wp:effectExtent l="0" t="0" r="9525" b="9525"/>
                                 <wp:docPr id="34" name="Picture 34" title="Software University @ Twitter">
@@ -3847,7 +3825,7 @@
                               <w:szCs w:val="20"/>
                             </w:rPr>
                             <w:drawing>
-                              <wp:inline distT="0" distB="0" distL="0" distR="0" wp14:anchorId="2723BF8B" wp14:editId="2177FF21">
+                              <wp:inline distT="0" distB="0" distL="0" distR="0" wp14:anchorId="6EEAABC5" wp14:editId="3BCC91AA">
                                 <wp:extent cx="200025" cy="200025"/>
                                 <wp:effectExtent l="0" t="0" r="9525" b="9525"/>
                                 <wp:docPr id="35" name="Picture 35" title="Software University @ YouTube">
@@ -3898,7 +3876,7 @@
                               <w:szCs w:val="20"/>
                             </w:rPr>
                             <w:drawing>
-                              <wp:inline distT="0" distB="0" distL="0" distR="0" wp14:anchorId="13836158" wp14:editId="323A23F8">
+                              <wp:inline distT="0" distB="0" distL="0" distR="0" wp14:anchorId="31FCEC38" wp14:editId="4EFEE26E">
                                 <wp:extent cx="200025" cy="200025"/>
                                 <wp:effectExtent l="0" t="0" r="9525" b="9525"/>
                                 <wp:docPr id="36" name="Picture 36" title="Software University @ Google+">
@@ -3949,7 +3927,7 @@
                               <w:szCs w:val="20"/>
                             </w:rPr>
                             <w:drawing>
-                              <wp:inline distT="0" distB="0" distL="0" distR="0" wp14:anchorId="7B82A101" wp14:editId="5D67A13E">
+                              <wp:inline distT="0" distB="0" distL="0" distR="0" wp14:anchorId="234177BF" wp14:editId="219B8F70">
                                 <wp:extent cx="200025" cy="200025"/>
                                 <wp:effectExtent l="0" t="0" r="9525" b="9525"/>
                                 <wp:docPr id="37" name="Picture 37" title="Software University @ LinkedIn">
@@ -4000,7 +3978,7 @@
                               <w:szCs w:val="20"/>
                             </w:rPr>
                             <w:drawing>
-                              <wp:inline distT="0" distB="0" distL="0" distR="0" wp14:anchorId="6BA1A75B" wp14:editId="339E341D">
+                              <wp:inline distT="0" distB="0" distL="0" distR="0" wp14:anchorId="67DA863D" wp14:editId="455CC819">
                                 <wp:extent cx="200025" cy="200025"/>
                                 <wp:effectExtent l="0" t="0" r="9525" b="9525"/>
                                 <wp:docPr id="38" name="Picture 38" title="Software University @ SlideShare">
@@ -4051,7 +4029,7 @@
                               <w:szCs w:val="20"/>
                             </w:rPr>
                             <w:drawing>
-                              <wp:inline distT="0" distB="0" distL="0" distR="0" wp14:anchorId="5741FF4C" wp14:editId="19EBDA62">
+                              <wp:inline distT="0" distB="0" distL="0" distR="0" wp14:anchorId="13753D2D" wp14:editId="13B8B5E0">
                                 <wp:extent cx="200025" cy="200025"/>
                                 <wp:effectExtent l="0" t="0" r="9525" b="9525"/>
                                 <wp:docPr id="39" name="Picture 39" title="Software University @ GitHub">
@@ -4102,7 +4080,7 @@
                               <w:szCs w:val="20"/>
                             </w:rPr>
                             <w:drawing>
-                              <wp:inline distT="0" distB="0" distL="0" distR="0" wp14:anchorId="082597EE" wp14:editId="25422D06">
+                              <wp:inline distT="0" distB="0" distL="0" distR="0" wp14:anchorId="302613A4" wp14:editId="3FCC3612">
                                 <wp:extent cx="200025" cy="200025"/>
                                 <wp:effectExtent l="0" t="0" r="9525" b="9525"/>
                                 <wp:docPr id="40" name="Picture 40" title="Software University: Email Us">
@@ -4159,7 +4137,7 @@
         </mc:Choice>
         <mc:Fallback>
           <w:pict>
-            <v:shape w14:anchorId="3E5CC7A4" id="Text Box 17" o:spid="_x0000_s1028" type="#_x0000_t202" style="position:absolute;margin-left:124.2pt;margin-top:13.9pt;width:396.3pt;height:40.45pt;z-index:251654144;visibility:visible;mso-wrap-style:square;mso-width-percent:0;mso-height-percent:0;mso-wrap-distance-left:9pt;mso-wrap-distance-top:3.6pt;mso-wrap-distance-right:9pt;mso-wrap-distance-bottom:3.6pt;mso-position-horizontal:absolute;mso-position-horizontal-relative:text;mso-position-vertical:absolute;mso-position-vertical-relative:text;mso-width-percent:0;mso-height-percent:0;mso-width-relative:margin;mso-height-relative:margin;v-text-anchor:top" o:gfxdata="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" filled="f" stroked="f">
+            <v:shape w14:anchorId="754F3914" id="Text Box 17" o:spid="_x0000_s1028" type="#_x0000_t202" style="position:absolute;margin-left:124.2pt;margin-top:13.9pt;width:396.3pt;height:40.45pt;z-index:251654144;visibility:visible;mso-wrap-style:square;mso-width-percent:0;mso-height-percent:0;mso-wrap-distance-left:9pt;mso-wrap-distance-top:3.6pt;mso-wrap-distance-right:9pt;mso-wrap-distance-bottom:3.6pt;mso-position-horizontal:absolute;mso-position-horizontal-relative:text;mso-position-vertical:absolute;mso-position-vertical-relative:text;mso-width-percent:0;mso-height-percent:0;mso-width-relative:margin;mso-height-relative:margin;v-text-anchor:top" o:gfxdata="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" filled="f" stroked="f">
               <v:textbox inset=".5mm,1.2mm,.5mm,.5mm">
                 <w:txbxContent>
                   <w:p>
@@ -4243,7 +4221,7 @@
                         <w:szCs w:val="20"/>
                       </w:rPr>
                       <w:drawing>
-                        <wp:inline distT="0" distB="0" distL="0" distR="0" wp14:anchorId="6965969D" wp14:editId="794FFA5F">
+                        <wp:inline distT="0" distB="0" distL="0" distR="0" wp14:anchorId="18FF41EF" wp14:editId="13912ECA">
                           <wp:extent cx="200025" cy="200025"/>
                           <wp:effectExtent l="0" t="0" r="9525" b="9525"/>
                           <wp:docPr id="31" name="Picture 31" title="Software University">
@@ -4294,7 +4272,7 @@
                         <w:szCs w:val="20"/>
                       </w:rPr>
                       <w:drawing>
-                        <wp:inline distT="0" distB="0" distL="0" distR="0" wp14:anchorId="0C44F996" wp14:editId="4D27B8B2">
+                        <wp:inline distT="0" distB="0" distL="0" distR="0" wp14:anchorId="43BCC15E" wp14:editId="3B52FFA7">
                           <wp:extent cx="200025" cy="200025"/>
                           <wp:effectExtent l="0" t="0" r="9525" b="9525"/>
                           <wp:docPr id="32" name="Picture 32" title="Software University Foundation">
@@ -4345,7 +4323,7 @@
                         <w:szCs w:val="20"/>
                       </w:rPr>
                       <w:drawing>
-                        <wp:inline distT="0" distB="0" distL="0" distR="0" wp14:anchorId="07E57044" wp14:editId="08108DE3">
+                        <wp:inline distT="0" distB="0" distL="0" distR="0" wp14:anchorId="7A266E99" wp14:editId="2F6DE7FB">
                           <wp:extent cx="200025" cy="200025"/>
                           <wp:effectExtent l="0" t="0" r="9525" b="9525"/>
                           <wp:docPr id="33" name="Picture 33" title="Software University @ Facebook">
@@ -4396,7 +4374,7 @@
                         <w:szCs w:val="20"/>
                       </w:rPr>
                       <w:drawing>
-                        <wp:inline distT="0" distB="0" distL="0" distR="0" wp14:anchorId="7E20053E" wp14:editId="2D761C2D">
+                        <wp:inline distT="0" distB="0" distL="0" distR="0" wp14:anchorId="26696087" wp14:editId="33A8D470">
                           <wp:extent cx="200025" cy="200025"/>
                           <wp:effectExtent l="0" t="0" r="9525" b="9525"/>
                           <wp:docPr id="34" name="Picture 34" title="Software University @ Twitter">
@@ -4447,7 +4425,7 @@
                         <w:szCs w:val="20"/>
                       </w:rPr>
                       <w:drawing>
-                        <wp:inline distT="0" distB="0" distL="0" distR="0" wp14:anchorId="2723BF8B" wp14:editId="2177FF21">
+                        <wp:inline distT="0" distB="0" distL="0" distR="0" wp14:anchorId="6EEAABC5" wp14:editId="3BCC91AA">
                           <wp:extent cx="200025" cy="200025"/>
                           <wp:effectExtent l="0" t="0" r="9525" b="9525"/>
                           <wp:docPr id="35" name="Picture 35" title="Software University @ YouTube">
@@ -4498,7 +4476,7 @@
                         <w:szCs w:val="20"/>
                       </w:rPr>
                       <w:drawing>
-                        <wp:inline distT="0" distB="0" distL="0" distR="0" wp14:anchorId="13836158" wp14:editId="323A23F8">
+                        <wp:inline distT="0" distB="0" distL="0" distR="0" wp14:anchorId="31FCEC38" wp14:editId="4EFEE26E">
                           <wp:extent cx="200025" cy="200025"/>
                           <wp:effectExtent l="0" t="0" r="9525" b="9525"/>
                           <wp:docPr id="36" name="Picture 36" title="Software University @ Google+">
@@ -4549,7 +4527,7 @@
                         <w:szCs w:val="20"/>
                       </w:rPr>
                       <w:drawing>
-                        <wp:inline distT="0" distB="0" distL="0" distR="0" wp14:anchorId="7B82A101" wp14:editId="5D67A13E">
+                        <wp:inline distT="0" distB="0" distL="0" distR="0" wp14:anchorId="234177BF" wp14:editId="219B8F70">
                           <wp:extent cx="200025" cy="200025"/>
                           <wp:effectExtent l="0" t="0" r="9525" b="9525"/>
                           <wp:docPr id="37" name="Picture 37" title="Software University @ LinkedIn">
@@ -4600,7 +4578,7 @@
                         <w:szCs w:val="20"/>
                       </w:rPr>
                       <w:drawing>
-                        <wp:inline distT="0" distB="0" distL="0" distR="0" wp14:anchorId="6BA1A75B" wp14:editId="339E341D">
+                        <wp:inline distT="0" distB="0" distL="0" distR="0" wp14:anchorId="67DA863D" wp14:editId="455CC819">
                           <wp:extent cx="200025" cy="200025"/>
                           <wp:effectExtent l="0" t="0" r="9525" b="9525"/>
                           <wp:docPr id="38" name="Picture 38" title="Software University @ SlideShare">
@@ -4651,7 +4629,7 @@
                         <w:szCs w:val="20"/>
                       </w:rPr>
                       <w:drawing>
-                        <wp:inline distT="0" distB="0" distL="0" distR="0" wp14:anchorId="5741FF4C" wp14:editId="19EBDA62">
+                        <wp:inline distT="0" distB="0" distL="0" distR="0" wp14:anchorId="13753D2D" wp14:editId="13B8B5E0">
                           <wp:extent cx="200025" cy="200025"/>
                           <wp:effectExtent l="0" t="0" r="9525" b="9525"/>
                           <wp:docPr id="39" name="Picture 39" title="Software University @ GitHub">
@@ -4702,7 +4680,7 @@
                         <w:szCs w:val="20"/>
                       </w:rPr>
                       <w:drawing>
-                        <wp:inline distT="0" distB="0" distL="0" distR="0" wp14:anchorId="082597EE" wp14:editId="25422D06">
+                        <wp:inline distT="0" distB="0" distL="0" distR="0" wp14:anchorId="302613A4" wp14:editId="3FCC3612">
                           <wp:extent cx="200025" cy="200025"/>
                           <wp:effectExtent l="0" t="0" r="9525" b="9525"/>
                           <wp:docPr id="40" name="Picture 40" title="Software University: Email Us">
@@ -4755,7 +4733,7 @@
       <mc:AlternateContent>
         <mc:Choice Requires="wps">
           <w:drawing>
-            <wp:anchor distT="0" distB="0" distL="114300" distR="114300" simplePos="0" relativeHeight="251660288" behindDoc="0" locked="0" layoutInCell="1" allowOverlap="1" wp14:anchorId="73732061" wp14:editId="22AE1596">
+            <wp:anchor distT="0" distB="0" distL="114300" distR="114300" simplePos="0" relativeHeight="251660288" behindDoc="0" locked="0" layoutInCell="1" allowOverlap="1" wp14:anchorId="6D454608" wp14:editId="159C8889">
               <wp:simplePos x="0" y="0"/>
               <wp:positionH relativeFrom="column">
                 <wp:posOffset>-4445</wp:posOffset>
@@ -4815,7 +4793,7 @@
         </mc:Choice>
         <mc:Fallback>
           <w:pict>
-            <v:line w14:anchorId="025F94D6" id="Straight Connector 1" o:spid="_x0000_s1026" style="position:absolute;flip:y;z-index:251660288;visibility:visible;mso-wrap-style:square;mso-width-percent:0;mso-height-percent:0;mso-wrap-distance-left:9pt;mso-wrap-distance-top:0;mso-wrap-distance-right:9pt;mso-wrap-distance-bottom:0;mso-position-horizontal:absolute;mso-position-horizontal-relative:text;mso-position-vertical:absolute;mso-position-vertical-relative:text;mso-width-percent:0;mso-height-percent:0;mso-width-relative:margin;mso-height-relative:margin" from="-.35pt,11.2pt" to="520.45pt,11.2pt" o:gfxdata="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" strokecolor="#f37123" strokeweight="1pt">
+            <v:line w14:anchorId="78AEBE0A" id="Straight Connector 1" o:spid="_x0000_s1026" style="position:absolute;flip:y;z-index:251660288;visibility:visible;mso-wrap-style:square;mso-width-percent:0;mso-height-percent:0;mso-wrap-distance-left:9pt;mso-wrap-distance-top:0;mso-wrap-distance-right:9pt;mso-wrap-distance-bottom:0;mso-position-horizontal:absolute;mso-position-horizontal-relative:text;mso-position-vertical:absolute;mso-position-vertical-relative:text;mso-width-percent:0;mso-height-percent:0;mso-width-relative:margin;mso-height-relative:margin" from="-.35pt,11.2pt" to="520.45pt,11.2pt" o:gfxdata="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" strokecolor="#f37123" strokeweight="1pt">
               <v:stroke endcap="round"/>
             </v:line>
           </w:pict>
@@ -4829,7 +4807,7 @@
       <mc:AlternateContent>
         <mc:Choice Requires="wps">
           <w:drawing>
-            <wp:anchor distT="45720" distB="45720" distL="114300" distR="114300" simplePos="0" relativeHeight="251658240" behindDoc="0" locked="0" layoutInCell="1" allowOverlap="1" wp14:anchorId="0B7EE826" wp14:editId="1E9CA651">
+            <wp:anchor distT="45720" distB="45720" distL="114300" distR="114300" simplePos="0" relativeHeight="251658240" behindDoc="0" locked="0" layoutInCell="1" allowOverlap="1" wp14:anchorId="312EAB57" wp14:editId="666FEB97">
               <wp:simplePos x="0" y="0"/>
               <wp:positionH relativeFrom="column">
                 <wp:posOffset>12700</wp:posOffset>
@@ -4879,11 +4857,11 @@
                               <w:szCs w:val="20"/>
                             </w:rPr>
                             <w:drawing>
-                              <wp:inline distT="0" distB="0" distL="0" distR="0" wp14:anchorId="6E5E0832" wp14:editId="286D56B5">
+                              <wp:inline distT="0" distB="0" distL="0" distR="0" wp14:anchorId="184332EC" wp14:editId="65054E2A">
                                 <wp:extent cx="1360800" cy="439200"/>
                                 <wp:effectExtent l="0" t="0" r="0" b="0"/>
                                 <wp:docPr id="41" name="Picture 41" title="Software University Foundation - logo">
-                                  <a:hlinkClick xmlns:a="http://schemas.openxmlformats.org/drawingml/2006/main" r:id="rId22"/>
+                                  <a:hlinkClick xmlns:a="http://schemas.openxmlformats.org/drawingml/2006/main" r:id="rId1"/>
                                 </wp:docPr>
                                 <wp:cNvGraphicFramePr>
                                   <a:graphicFrameLocks xmlns:a="http://schemas.openxmlformats.org/drawingml/2006/main"/>
@@ -4949,7 +4927,7 @@
         </mc:Choice>
         <mc:Fallback>
           <w:pict>
-            <v:shape w14:anchorId="0B7EE826" id="Text Box 4" o:spid="_x0000_s1029" type="#_x0000_t202" style="position:absolute;margin-left:1pt;margin-top:13.75pt;width:123.1pt;height:40.45pt;z-index:251658240;visibility:visible;mso-wrap-style:square;mso-width-percent:0;mso-height-percent:0;mso-wrap-distance-left:9pt;mso-wrap-distance-top:3.6pt;mso-wrap-distance-right:9pt;mso-wrap-distance-bottom:3.6pt;mso-position-horizontal:absolute;mso-position-horizontal-relative:text;mso-position-vertical:absolute;mso-position-vertical-relative:text;mso-width-percent:0;mso-height-percent:0;mso-width-relative:margin;mso-height-relative:margin;v-text-anchor:top" o:gfxdata="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" filled="f" stroked="f">
+            <v:shape w14:anchorId="312EAB57" id="Text Box 4" o:spid="_x0000_s1029" type="#_x0000_t202" style="position:absolute;margin-left:1pt;margin-top:13.75pt;width:123.1pt;height:40.45pt;z-index:251658240;visibility:visible;mso-wrap-style:square;mso-width-percent:0;mso-height-percent:0;mso-wrap-distance-left:9pt;mso-wrap-distance-top:3.6pt;mso-wrap-distance-right:9pt;mso-wrap-distance-bottom:3.6pt;mso-position-horizontal:absolute;mso-position-horizontal-relative:text;mso-position-vertical:absolute;mso-position-vertical-relative:text;mso-width-percent:0;mso-height-percent:0;mso-width-relative:margin;mso-height-relative:margin;v-text-anchor:top" o:gfxdata="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" filled="f" stroked="f">
               <v:textbox inset=".5mm,.5mm,.5mm,.5mm">
                 <w:txbxContent>
                   <w:p>
@@ -4963,11 +4941,11 @@
                         <w:szCs w:val="20"/>
                       </w:rPr>
                       <w:drawing>
-                        <wp:inline distT="0" distB="0" distL="0" distR="0" wp14:anchorId="6E5E0832" wp14:editId="286D56B5">
+                        <wp:inline distT="0" distB="0" distL="0" distR="0" wp14:anchorId="184332EC" wp14:editId="65054E2A">
                           <wp:extent cx="1360800" cy="439200"/>
                           <wp:effectExtent l="0" t="0" r="0" b="0"/>
                           <wp:docPr id="41" name="Picture 41" title="Software University Foundation - logo">
-                            <a:hlinkClick xmlns:a="http://schemas.openxmlformats.org/drawingml/2006/main" r:id="rId22"/>
+                            <a:hlinkClick xmlns:a="http://schemas.openxmlformats.org/drawingml/2006/main" r:id="rId1"/>
                           </wp:docPr>
                           <wp:cNvGraphicFramePr>
                             <a:graphicFrameLocks xmlns:a="http://schemas.openxmlformats.org/drawingml/2006/main"/>
@@ -6537,7 +6515,7 @@
       </w:pPr>
     </w:pPrDefault>
   </w:docDefaults>
-  <w:latentStyles w:defLockedState="0" w:defUIPriority="99" w:defSemiHidden="0" w:defUnhideWhenUsed="0" w:defQFormat="0" w:count="375">
+  <w:latentStyles w:defLockedState="0" w:defUIPriority="99" w:defSemiHidden="0" w:defUnhideWhenUsed="0" w:defQFormat="0" w:count="377">
     <w:lsdException w:name="Normal" w:uiPriority="0" w:qFormat="1"/>
     <w:lsdException w:name="heading 1" w:uiPriority="9" w:qFormat="1"/>
     <w:lsdException w:name="heading 2" w:semiHidden="1" w:uiPriority="9" w:unhideWhenUsed="1" w:qFormat="1"/>
@@ -6643,7 +6621,6 @@
     <w:lsdException w:name="HTML Sample" w:semiHidden="1" w:unhideWhenUsed="1"/>
     <w:lsdException w:name="HTML Typewriter" w:semiHidden="1" w:unhideWhenUsed="1"/>
     <w:lsdException w:name="HTML Variable" w:semiHidden="1" w:unhideWhenUsed="1"/>
-    <w:lsdException w:name="Normal Table" w:semiHidden="1" w:unhideWhenUsed="1"/>
     <w:lsdException w:name="annotation subject" w:semiHidden="1" w:unhideWhenUsed="1"/>
     <w:lsdException w:name="No List" w:semiHidden="1" w:unhideWhenUsed="1"/>
     <w:lsdException w:name="Outline List 1" w:semiHidden="1" w:unhideWhenUsed="1"/>
@@ -6689,11 +6666,9 @@
     <w:lsdException w:name="Table Subtle 1" w:semiHidden="1" w:unhideWhenUsed="1"/>
     <w:lsdException w:name="Table Subtle 2" w:semiHidden="1" w:unhideWhenUsed="1"/>
     <w:lsdException w:name="Table Web 1" w:semiHidden="1" w:unhideWhenUsed="1"/>
-    <w:lsdException w:name="Table Web 2" w:semiHidden="1" w:unhideWhenUsed="1"/>
     <w:lsdException w:name="Table Web 3" w:semiHidden="1" w:unhideWhenUsed="1"/>
     <w:lsdException w:name="Balloon Text" w:semiHidden="1" w:unhideWhenUsed="1"/>
     <w:lsdException w:name="Table Grid" w:uiPriority="59"/>
-    <w:lsdException w:name="Table Theme" w:semiHidden="1" w:unhideWhenUsed="1"/>
     <w:lsdException w:name="Placeholder Text" w:semiHidden="1"/>
     <w:lsdException w:name="No Spacing" w:uiPriority="1"/>
     <w:lsdException w:name="Light Shading" w:uiPriority="60"/>
@@ -6913,6 +6888,8 @@
     <w:lsdException w:name="Smart Hyperlink" w:semiHidden="1" w:unhideWhenUsed="1"/>
     <w:lsdException w:name="Hashtag" w:semiHidden="1" w:unhideWhenUsed="1"/>
     <w:lsdException w:name="Unresolved Mention" w:semiHidden="1" w:unhideWhenUsed="1"/>
+    <w:lsdException w:name="Smart Link" w:semiHidden="1" w:unhideWhenUsed="1"/>
+    <w:lsdException w:name="Smart Link Error" w:semiHidden="1" w:unhideWhenUsed="1"/>
   </w:latentStyles>
   <w:style w:type="paragraph" w:default="1" w:styleId="Normal">
     <w:name w:val="Normal"/>
@@ -7718,7 +7695,7 @@
 </file>
 
 <file path=customXml/itemProps1.xml><?xml version="1.0" encoding="utf-8"?>
-<ds:datastoreItem xmlns:ds="http://schemas.openxmlformats.org/officeDocument/2006/customXml" ds:itemID="{A11FC14E-2928-4E72-91A0-3CF79BF28826}">
+<ds:datastoreItem xmlns:ds="http://schemas.openxmlformats.org/officeDocument/2006/customXml" ds:itemID="{887BFF42-16D3-4102-A685-D6D2E44B5257}">
   <ds:schemaRefs>
     <ds:schemaRef ds:uri="http://schemas.openxmlformats.org/officeDocument/2006/bibliography"/>
   </ds:schemaRefs>

</xml_diff>